<commit_message>
Change to use Lua filter to number sections
</commit_message>
<xml_diff>
--- a/_styles/zhuanbao.docx
+++ b/_styles/zhuanbao.docx
@@ -59,9 +59,6 @@
       <w:pPr>
         <w:pStyle w:val="Heading1"/>
         <w:ind w:firstLine="600"/>
-        <w:rPr>
-          <w:lang w:eastAsia="zh-CN"/>
-        </w:rPr>
       </w:pPr>
       <w:bookmarkStart w:id="0" w:name="_Hlk198987675"/>
       <w:r>
@@ -114,9 +111,6 @@
       <w:pPr>
         <w:pStyle w:val="Heading2"/>
         <w:ind w:firstLine="600"/>
-        <w:rPr>
-          <w:lang w:eastAsia="zh-CN"/>
-        </w:rPr>
       </w:pPr>
       <w:r>
         <w:rPr>
@@ -166,9 +160,6 @@
       <w:pPr>
         <w:pStyle w:val="Heading3"/>
         <w:ind w:firstLine="600"/>
-        <w:rPr>
-          <w:lang w:eastAsia="zh-CN"/>
-        </w:rPr>
       </w:pPr>
       <w:r>
         <w:rPr>
@@ -219,9 +210,6 @@
       <w:pPr>
         <w:pStyle w:val="Heading4"/>
         <w:ind w:firstLine="600"/>
-        <w:rPr>
-          <w:lang w:eastAsia="zh-CN"/>
-        </w:rPr>
       </w:pPr>
       <w:r>
         <w:rPr>
@@ -899,7 +887,6 @@
     <w:lvl w:ilvl="0" w:tplc="7F9E39EE">
       <w:start w:val="1"/>
       <w:numFmt w:val="decimal"/>
-      <w:pStyle w:val="Heading4"/>
       <w:lvlText w:val="（%1）"/>
       <w:lvlJc w:val="left"/>
       <w:pPr>
@@ -1076,13 +1063,99 @@
     </w:lvl>
   </w:abstractNum>
   <w:abstractNum w:abstractNumId="3" w15:restartNumberingAfterBreak="0">
+    <w:nsid w:val="12935526"/>
+    <w:multiLevelType w:val="multilevel"/>
+    <w:tmpl w:val="342870F6"/>
+    <w:styleLink w:val="CurrentList14"/>
+    <w:lvl w:ilvl="0">
+      <w:start w:val="1"/>
+      <w:numFmt w:val="chineseCountingThousand"/>
+      <w:lvlText w:val="（%1）"/>
+      <w:lvlJc w:val="left"/>
+      <w:pPr>
+        <w:ind w:left="442" w:hanging="442"/>
+      </w:pPr>
+    </w:lvl>
+    <w:lvl w:ilvl="1">
+      <w:start w:val="1"/>
+      <w:numFmt w:val="lowerLetter"/>
+      <w:lvlText w:val="%2)"/>
+      <w:lvlJc w:val="left"/>
+      <w:pPr>
+        <w:ind w:left="880" w:hanging="440"/>
+      </w:pPr>
+    </w:lvl>
+    <w:lvl w:ilvl="2">
+      <w:start w:val="1"/>
+      <w:numFmt w:val="lowerRoman"/>
+      <w:lvlText w:val="%3."/>
+      <w:lvlJc w:val="right"/>
+      <w:pPr>
+        <w:ind w:left="1320" w:hanging="440"/>
+      </w:pPr>
+    </w:lvl>
+    <w:lvl w:ilvl="3">
+      <w:start w:val="1"/>
+      <w:numFmt w:val="decimal"/>
+      <w:lvlText w:val="%4."/>
+      <w:lvlJc w:val="left"/>
+      <w:pPr>
+        <w:ind w:left="1760" w:hanging="440"/>
+      </w:pPr>
+    </w:lvl>
+    <w:lvl w:ilvl="4">
+      <w:start w:val="1"/>
+      <w:numFmt w:val="lowerLetter"/>
+      <w:lvlText w:val="%5)"/>
+      <w:lvlJc w:val="left"/>
+      <w:pPr>
+        <w:ind w:left="2200" w:hanging="440"/>
+      </w:pPr>
+    </w:lvl>
+    <w:lvl w:ilvl="5">
+      <w:start w:val="1"/>
+      <w:numFmt w:val="lowerRoman"/>
+      <w:lvlText w:val="%6."/>
+      <w:lvlJc w:val="right"/>
+      <w:pPr>
+        <w:ind w:left="2640" w:hanging="440"/>
+      </w:pPr>
+    </w:lvl>
+    <w:lvl w:ilvl="6">
+      <w:start w:val="1"/>
+      <w:numFmt w:val="decimal"/>
+      <w:lvlText w:val="%7."/>
+      <w:lvlJc w:val="left"/>
+      <w:pPr>
+        <w:ind w:left="3080" w:hanging="440"/>
+      </w:pPr>
+    </w:lvl>
+    <w:lvl w:ilvl="7">
+      <w:start w:val="1"/>
+      <w:numFmt w:val="lowerLetter"/>
+      <w:lvlText w:val="%8)"/>
+      <w:lvlJc w:val="left"/>
+      <w:pPr>
+        <w:ind w:left="3520" w:hanging="440"/>
+      </w:pPr>
+    </w:lvl>
+    <w:lvl w:ilvl="8">
+      <w:start w:val="1"/>
+      <w:numFmt w:val="lowerRoman"/>
+      <w:lvlText w:val="%9."/>
+      <w:lvlJc w:val="right"/>
+      <w:pPr>
+        <w:ind w:left="3960" w:hanging="440"/>
+      </w:pPr>
+    </w:lvl>
+  </w:abstractNum>
+  <w:abstractNum w:abstractNumId="4" w15:restartNumberingAfterBreak="0">
     <w:nsid w:val="13000F72"/>
     <w:multiLevelType w:val="hybridMultilevel"/>
     <w:tmpl w:val="77D6C21C"/>
     <w:lvl w:ilvl="0" w:tplc="30D60E62">
       <w:start w:val="1"/>
       <w:numFmt w:val="decimal"/>
-      <w:pStyle w:val="Heading3"/>
       <w:lvlText w:val="%1."/>
       <w:lvlJc w:val="left"/>
       <w:pPr>
@@ -1162,7 +1235,7 @@
       </w:pPr>
     </w:lvl>
   </w:abstractNum>
-  <w:abstractNum w:abstractNumId="4" w15:restartNumberingAfterBreak="0">
+  <w:abstractNum w:abstractNumId="5" w15:restartNumberingAfterBreak="0">
     <w:nsid w:val="170CD2DE"/>
     <w:multiLevelType w:val="multilevel"/>
     <w:tmpl w:val="1E642CF0"/>
@@ -1266,7 +1339,7 @@
       </w:pPr>
     </w:lvl>
   </w:abstractNum>
-  <w:abstractNum w:abstractNumId="5" w15:restartNumberingAfterBreak="0">
+  <w:abstractNum w:abstractNumId="6" w15:restartNumberingAfterBreak="0">
     <w:nsid w:val="179C6668"/>
     <w:multiLevelType w:val="multilevel"/>
     <w:tmpl w:val="40D0BB80"/>
@@ -1356,7 +1429,7 @@
       </w:pPr>
     </w:lvl>
   </w:abstractNum>
-  <w:abstractNum w:abstractNumId="6" w15:restartNumberingAfterBreak="0">
+  <w:abstractNum w:abstractNumId="7" w15:restartNumberingAfterBreak="0">
     <w:nsid w:val="18DC54DA"/>
     <w:multiLevelType w:val="hybridMultilevel"/>
     <w:tmpl w:val="896C9832"/>
@@ -1445,14 +1518,13 @@
       </w:pPr>
     </w:lvl>
   </w:abstractNum>
-  <w:abstractNum w:abstractNumId="7" w15:restartNumberingAfterBreak="0">
+  <w:abstractNum w:abstractNumId="8" w15:restartNumberingAfterBreak="0">
     <w:nsid w:val="190343A8"/>
     <w:multiLevelType w:val="hybridMultilevel"/>
     <w:tmpl w:val="AB80DDA8"/>
     <w:lvl w:ilvl="0" w:tplc="E35CC760">
       <w:start w:val="1"/>
       <w:numFmt w:val="chineseCountingThousand"/>
-      <w:pStyle w:val="Heading1"/>
       <w:lvlText w:val="%1、"/>
       <w:lvlJc w:val="left"/>
       <w:pPr>
@@ -1535,7 +1607,7 @@
       </w:pPr>
     </w:lvl>
   </w:abstractNum>
-  <w:abstractNum w:abstractNumId="8" w15:restartNumberingAfterBreak="0">
+  <w:abstractNum w:abstractNumId="9" w15:restartNumberingAfterBreak="0">
     <w:nsid w:val="1C046A61"/>
     <w:multiLevelType w:val="hybridMultilevel"/>
     <w:tmpl w:val="AC6AF5B4"/>
@@ -1625,7 +1697,7 @@
       </w:pPr>
     </w:lvl>
   </w:abstractNum>
-  <w:abstractNum w:abstractNumId="9" w15:restartNumberingAfterBreak="0">
+  <w:abstractNum w:abstractNumId="10" w15:restartNumberingAfterBreak="0">
     <w:nsid w:val="2A972CB7"/>
     <w:multiLevelType w:val="hybridMultilevel"/>
     <w:tmpl w:val="D0D415AA"/>
@@ -1715,7 +1787,7 @@
       </w:pPr>
     </w:lvl>
   </w:abstractNum>
-  <w:abstractNum w:abstractNumId="10" w15:restartNumberingAfterBreak="0">
+  <w:abstractNum w:abstractNumId="11" w15:restartNumberingAfterBreak="0">
     <w:nsid w:val="392B643A"/>
     <w:multiLevelType w:val="multilevel"/>
     <w:tmpl w:val="23E8FF60"/>
@@ -1802,7 +1874,184 @@
       </w:pPr>
     </w:lvl>
   </w:abstractNum>
-  <w:abstractNum w:abstractNumId="11" w15:restartNumberingAfterBreak="0">
+  <w:abstractNum w:abstractNumId="12" w15:restartNumberingAfterBreak="0">
+    <w:nsid w:val="48F10D5D"/>
+    <w:multiLevelType w:val="multilevel"/>
+    <w:tmpl w:val="77D6C21C"/>
+    <w:styleLink w:val="CurrentList15"/>
+    <w:lvl w:ilvl="0">
+      <w:start w:val="1"/>
+      <w:numFmt w:val="decimal"/>
+      <w:lvlText w:val="%1."/>
+      <w:lvlJc w:val="left"/>
+      <w:pPr>
+        <w:ind w:left="440" w:hanging="440"/>
+      </w:pPr>
+    </w:lvl>
+    <w:lvl w:ilvl="1">
+      <w:start w:val="1"/>
+      <w:numFmt w:val="lowerLetter"/>
+      <w:lvlText w:val="%2)"/>
+      <w:lvlJc w:val="left"/>
+      <w:pPr>
+        <w:ind w:left="880" w:hanging="440"/>
+      </w:pPr>
+    </w:lvl>
+    <w:lvl w:ilvl="2">
+      <w:start w:val="1"/>
+      <w:numFmt w:val="lowerRoman"/>
+      <w:lvlText w:val="%3."/>
+      <w:lvlJc w:val="right"/>
+      <w:pPr>
+        <w:ind w:left="1320" w:hanging="440"/>
+      </w:pPr>
+    </w:lvl>
+    <w:lvl w:ilvl="3">
+      <w:start w:val="1"/>
+      <w:numFmt w:val="decimal"/>
+      <w:lvlText w:val="%4."/>
+      <w:lvlJc w:val="left"/>
+      <w:pPr>
+        <w:ind w:left="1760" w:hanging="440"/>
+      </w:pPr>
+    </w:lvl>
+    <w:lvl w:ilvl="4">
+      <w:start w:val="1"/>
+      <w:numFmt w:val="lowerLetter"/>
+      <w:lvlText w:val="%5)"/>
+      <w:lvlJc w:val="left"/>
+      <w:pPr>
+        <w:ind w:left="2200" w:hanging="440"/>
+      </w:pPr>
+    </w:lvl>
+    <w:lvl w:ilvl="5">
+      <w:start w:val="1"/>
+      <w:numFmt w:val="lowerRoman"/>
+      <w:lvlText w:val="%6."/>
+      <w:lvlJc w:val="right"/>
+      <w:pPr>
+        <w:ind w:left="2640" w:hanging="440"/>
+      </w:pPr>
+    </w:lvl>
+    <w:lvl w:ilvl="6">
+      <w:start w:val="1"/>
+      <w:numFmt w:val="decimal"/>
+      <w:lvlText w:val="%7."/>
+      <w:lvlJc w:val="left"/>
+      <w:pPr>
+        <w:ind w:left="3080" w:hanging="440"/>
+      </w:pPr>
+    </w:lvl>
+    <w:lvl w:ilvl="7">
+      <w:start w:val="1"/>
+      <w:numFmt w:val="lowerLetter"/>
+      <w:lvlText w:val="%8)"/>
+      <w:lvlJc w:val="left"/>
+      <w:pPr>
+        <w:ind w:left="3520" w:hanging="440"/>
+      </w:pPr>
+    </w:lvl>
+    <w:lvl w:ilvl="8">
+      <w:start w:val="1"/>
+      <w:numFmt w:val="lowerRoman"/>
+      <w:lvlText w:val="%9."/>
+      <w:lvlJc w:val="right"/>
+      <w:pPr>
+        <w:ind w:left="3960" w:hanging="440"/>
+      </w:pPr>
+    </w:lvl>
+  </w:abstractNum>
+  <w:abstractNum w:abstractNumId="13" w15:restartNumberingAfterBreak="0">
+    <w:nsid w:val="4F023DDA"/>
+    <w:multiLevelType w:val="multilevel"/>
+    <w:tmpl w:val="AB80DDA8"/>
+    <w:styleLink w:val="CurrentList13"/>
+    <w:lvl w:ilvl="0">
+      <w:start w:val="1"/>
+      <w:numFmt w:val="chineseCountingThousand"/>
+      <w:lvlText w:val="%1、"/>
+      <w:lvlJc w:val="left"/>
+      <w:pPr>
+        <w:ind w:left="440" w:hanging="440"/>
+      </w:pPr>
+      <w:rPr>
+        <w:rFonts w:hint="eastAsia"/>
+      </w:rPr>
+    </w:lvl>
+    <w:lvl w:ilvl="1">
+      <w:start w:val="1"/>
+      <w:numFmt w:val="lowerLetter"/>
+      <w:lvlText w:val="%2)"/>
+      <w:lvlJc w:val="left"/>
+      <w:pPr>
+        <w:ind w:left="880" w:hanging="440"/>
+      </w:pPr>
+    </w:lvl>
+    <w:lvl w:ilvl="2">
+      <w:start w:val="1"/>
+      <w:numFmt w:val="lowerRoman"/>
+      <w:lvlText w:val="%3."/>
+      <w:lvlJc w:val="right"/>
+      <w:pPr>
+        <w:ind w:left="1320" w:hanging="440"/>
+      </w:pPr>
+    </w:lvl>
+    <w:lvl w:ilvl="3">
+      <w:start w:val="1"/>
+      <w:numFmt w:val="decimal"/>
+      <w:lvlText w:val="%4."/>
+      <w:lvlJc w:val="left"/>
+      <w:pPr>
+        <w:ind w:left="1760" w:hanging="440"/>
+      </w:pPr>
+    </w:lvl>
+    <w:lvl w:ilvl="4">
+      <w:start w:val="1"/>
+      <w:numFmt w:val="lowerLetter"/>
+      <w:lvlText w:val="%5)"/>
+      <w:lvlJc w:val="left"/>
+      <w:pPr>
+        <w:ind w:left="2200" w:hanging="440"/>
+      </w:pPr>
+    </w:lvl>
+    <w:lvl w:ilvl="5">
+      <w:start w:val="1"/>
+      <w:numFmt w:val="lowerRoman"/>
+      <w:lvlText w:val="%6."/>
+      <w:lvlJc w:val="right"/>
+      <w:pPr>
+        <w:ind w:left="2640" w:hanging="440"/>
+      </w:pPr>
+    </w:lvl>
+    <w:lvl w:ilvl="6">
+      <w:start w:val="1"/>
+      <w:numFmt w:val="decimal"/>
+      <w:lvlText w:val="%7."/>
+      <w:lvlJc w:val="left"/>
+      <w:pPr>
+        <w:ind w:left="3080" w:hanging="440"/>
+      </w:pPr>
+    </w:lvl>
+    <w:lvl w:ilvl="7">
+      <w:start w:val="1"/>
+      <w:numFmt w:val="lowerLetter"/>
+      <w:lvlText w:val="%8)"/>
+      <w:lvlJc w:val="left"/>
+      <w:pPr>
+        <w:ind w:left="3520" w:hanging="440"/>
+      </w:pPr>
+    </w:lvl>
+    <w:lvl w:ilvl="8">
+      <w:start w:val="1"/>
+      <w:numFmt w:val="lowerRoman"/>
+      <w:lvlText w:val="%9."/>
+      <w:lvlJc w:val="right"/>
+      <w:pPr>
+        <w:ind w:left="3960" w:hanging="440"/>
+      </w:pPr>
+    </w:lvl>
+  </w:abstractNum>
+  <w:abstractNum w:abstractNumId="14" w15:restartNumberingAfterBreak="0">
     <w:nsid w:val="4F8E3960"/>
     <w:multiLevelType w:val="multilevel"/>
     <w:tmpl w:val="87626194"/>
@@ -1892,7 +2141,7 @@
       </w:pPr>
     </w:lvl>
   </w:abstractNum>
-  <w:abstractNum w:abstractNumId="12" w15:restartNumberingAfterBreak="0">
+  <w:abstractNum w:abstractNumId="15" w15:restartNumberingAfterBreak="0">
     <w:nsid w:val="557947F3"/>
     <w:multiLevelType w:val="multilevel"/>
     <w:tmpl w:val="AB80DDA8"/>
@@ -1981,7 +2230,7 @@
       </w:pPr>
     </w:lvl>
   </w:abstractNum>
-  <w:abstractNum w:abstractNumId="13" w15:restartNumberingAfterBreak="0">
+  <w:abstractNum w:abstractNumId="16" w15:restartNumberingAfterBreak="0">
     <w:nsid w:val="5A8A344D"/>
     <w:multiLevelType w:val="multilevel"/>
     <w:tmpl w:val="54F6B486"/>
@@ -2071,7 +2320,7 @@
       </w:pPr>
     </w:lvl>
   </w:abstractNum>
-  <w:abstractNum w:abstractNumId="14" w15:restartNumberingAfterBreak="0">
+  <w:abstractNum w:abstractNumId="17" w15:restartNumberingAfterBreak="0">
     <w:nsid w:val="5BDB2DE9"/>
     <w:multiLevelType w:val="multilevel"/>
     <w:tmpl w:val="2B0A7B40"/>
@@ -2161,7 +2410,97 @@
       </w:pPr>
     </w:lvl>
   </w:abstractNum>
-  <w:abstractNum w:abstractNumId="15" w15:restartNumberingAfterBreak="0">
+  <w:abstractNum w:abstractNumId="18" w15:restartNumberingAfterBreak="0">
+    <w:nsid w:val="5EA24219"/>
+    <w:multiLevelType w:val="multilevel"/>
+    <w:tmpl w:val="44E2EE00"/>
+    <w:styleLink w:val="CurrentList16"/>
+    <w:lvl w:ilvl="0">
+      <w:start w:val="1"/>
+      <w:numFmt w:val="decimal"/>
+      <w:lvlText w:val="（%1）"/>
+      <w:lvlJc w:val="left"/>
+      <w:pPr>
+        <w:ind w:left="440" w:hanging="440"/>
+      </w:pPr>
+      <w:rPr>
+        <w:rFonts w:hint="eastAsia"/>
+      </w:rPr>
+    </w:lvl>
+    <w:lvl w:ilvl="1">
+      <w:start w:val="1"/>
+      <w:numFmt w:val="lowerLetter"/>
+      <w:lvlText w:val="%2)"/>
+      <w:lvlJc w:val="left"/>
+      <w:pPr>
+        <w:ind w:left="880" w:hanging="440"/>
+      </w:pPr>
+    </w:lvl>
+    <w:lvl w:ilvl="2">
+      <w:start w:val="1"/>
+      <w:numFmt w:val="lowerRoman"/>
+      <w:lvlText w:val="%3."/>
+      <w:lvlJc w:val="right"/>
+      <w:pPr>
+        <w:ind w:left="1320" w:hanging="440"/>
+      </w:pPr>
+    </w:lvl>
+    <w:lvl w:ilvl="3">
+      <w:start w:val="1"/>
+      <w:numFmt w:val="decimal"/>
+      <w:lvlText w:val="%4."/>
+      <w:lvlJc w:val="left"/>
+      <w:pPr>
+        <w:ind w:left="1760" w:hanging="440"/>
+      </w:pPr>
+    </w:lvl>
+    <w:lvl w:ilvl="4">
+      <w:start w:val="1"/>
+      <w:numFmt w:val="lowerLetter"/>
+      <w:lvlText w:val="%5)"/>
+      <w:lvlJc w:val="left"/>
+      <w:pPr>
+        <w:ind w:left="2200" w:hanging="440"/>
+      </w:pPr>
+    </w:lvl>
+    <w:lvl w:ilvl="5">
+      <w:start w:val="1"/>
+      <w:numFmt w:val="lowerRoman"/>
+      <w:lvlText w:val="%6."/>
+      <w:lvlJc w:val="right"/>
+      <w:pPr>
+        <w:ind w:left="2640" w:hanging="440"/>
+      </w:pPr>
+    </w:lvl>
+    <w:lvl w:ilvl="6">
+      <w:start w:val="1"/>
+      <w:numFmt w:val="decimal"/>
+      <w:lvlText w:val="%7."/>
+      <w:lvlJc w:val="left"/>
+      <w:pPr>
+        <w:ind w:left="3080" w:hanging="440"/>
+      </w:pPr>
+    </w:lvl>
+    <w:lvl w:ilvl="7">
+      <w:start w:val="1"/>
+      <w:numFmt w:val="lowerLetter"/>
+      <w:lvlText w:val="%8)"/>
+      <w:lvlJc w:val="left"/>
+      <w:pPr>
+        <w:ind w:left="3520" w:hanging="440"/>
+      </w:pPr>
+    </w:lvl>
+    <w:lvl w:ilvl="8">
+      <w:start w:val="1"/>
+      <w:numFmt w:val="lowerRoman"/>
+      <w:lvlText w:val="%9."/>
+      <w:lvlJc w:val="right"/>
+      <w:pPr>
+        <w:ind w:left="3960" w:hanging="440"/>
+      </w:pPr>
+    </w:lvl>
+  </w:abstractNum>
+  <w:abstractNum w:abstractNumId="19" w15:restartNumberingAfterBreak="0">
     <w:nsid w:val="61B11C39"/>
     <w:multiLevelType w:val="multilevel"/>
     <w:tmpl w:val="87626194"/>
@@ -2251,7 +2590,7 @@
       </w:pPr>
     </w:lvl>
   </w:abstractNum>
-  <w:abstractNum w:abstractNumId="16" w15:restartNumberingAfterBreak="0">
+  <w:abstractNum w:abstractNumId="20" w15:restartNumberingAfterBreak="0">
     <w:nsid w:val="6B6439F6"/>
     <w:multiLevelType w:val="multilevel"/>
     <w:tmpl w:val="9F16AE62"/>
@@ -2338,7 +2677,7 @@
       </w:pPr>
     </w:lvl>
   </w:abstractNum>
-  <w:abstractNum w:abstractNumId="17" w15:restartNumberingAfterBreak="0">
+  <w:abstractNum w:abstractNumId="21" w15:restartNumberingAfterBreak="0">
     <w:nsid w:val="71330CDD"/>
     <w:multiLevelType w:val="multilevel"/>
     <w:tmpl w:val="656C7F86"/>
@@ -2428,7 +2767,7 @@
       </w:pPr>
     </w:lvl>
   </w:abstractNum>
-  <w:abstractNum w:abstractNumId="18" w15:restartNumberingAfterBreak="0">
+  <w:abstractNum w:abstractNumId="22" w15:restartNumberingAfterBreak="0">
     <w:nsid w:val="76405036"/>
     <w:multiLevelType w:val="hybridMultilevel"/>
     <w:tmpl w:val="F08CA938"/>
@@ -2517,14 +2856,13 @@
       </w:pPr>
     </w:lvl>
   </w:abstractNum>
-  <w:abstractNum w:abstractNumId="19" w15:restartNumberingAfterBreak="0">
+  <w:abstractNum w:abstractNumId="23" w15:restartNumberingAfterBreak="0">
     <w:nsid w:val="795D49C5"/>
     <w:multiLevelType w:val="hybridMultilevel"/>
     <w:tmpl w:val="342870F6"/>
     <w:lvl w:ilvl="0" w:tplc="ED186A1C">
       <w:start w:val="1"/>
       <w:numFmt w:val="chineseCountingThousand"/>
-      <w:pStyle w:val="Heading2"/>
       <w:lvlText w:val="（%1）"/>
       <w:lvlJc w:val="left"/>
       <w:pPr>
@@ -2604,7 +2942,7 @@
       </w:pPr>
     </w:lvl>
   </w:abstractNum>
-  <w:abstractNum w:abstractNumId="20" w15:restartNumberingAfterBreak="0">
+  <w:abstractNum w:abstractNumId="24" w15:restartNumberingAfterBreak="0">
     <w:nsid w:val="7A740AB4"/>
     <w:multiLevelType w:val="multilevel"/>
     <w:tmpl w:val="6D18A24C"/>
@@ -2697,7 +3035,7 @@
       </w:pPr>
     </w:lvl>
   </w:abstractNum>
-  <w:abstractNum w:abstractNumId="21" w15:restartNumberingAfterBreak="0">
+  <w:abstractNum w:abstractNumId="25" w15:restartNumberingAfterBreak="0">
     <w:nsid w:val="7CE52028"/>
     <w:multiLevelType w:val="multilevel"/>
     <w:tmpl w:val="896C9832"/>
@@ -2787,7 +3125,7 @@
       </w:pPr>
     </w:lvl>
   </w:abstractNum>
-  <w:abstractNum w:abstractNumId="22" w15:restartNumberingAfterBreak="0">
+  <w:abstractNum w:abstractNumId="26" w15:restartNumberingAfterBreak="0">
     <w:nsid w:val="7D1F6E7D"/>
     <w:multiLevelType w:val="multilevel"/>
     <w:tmpl w:val="87626194"/>
@@ -2878,100 +3216,112 @@
     </w:lvl>
   </w:abstractNum>
   <w:num w:numId="1" w16cid:durableId="1290893417">
-    <w:abstractNumId w:val="4"/>
+    <w:abstractNumId w:val="5"/>
   </w:num>
   <w:num w:numId="2" w16cid:durableId="640888942">
-    <w:abstractNumId w:val="7"/>
+    <w:abstractNumId w:val="8"/>
   </w:num>
   <w:num w:numId="3" w16cid:durableId="1250776863">
-    <w:abstractNumId w:val="16"/>
+    <w:abstractNumId w:val="20"/>
   </w:num>
   <w:num w:numId="4" w16cid:durableId="730924842">
+    <w:abstractNumId w:val="23"/>
+  </w:num>
+  <w:num w:numId="5" w16cid:durableId="545684839">
+    <w:abstractNumId w:val="23"/>
+  </w:num>
+  <w:num w:numId="6" w16cid:durableId="1305158205">
+    <w:abstractNumId w:val="14"/>
+  </w:num>
+  <w:num w:numId="7" w16cid:durableId="1917783053">
+    <w:abstractNumId w:val="26"/>
+  </w:num>
+  <w:num w:numId="8" w16cid:durableId="2058583469">
     <w:abstractNumId w:val="19"/>
   </w:num>
-  <w:num w:numId="5" w16cid:durableId="545684839">
-    <w:abstractNumId w:val="19"/>
-  </w:num>
-  <w:num w:numId="6" w16cid:durableId="1305158205">
-    <w:abstractNumId w:val="11"/>
-  </w:num>
-  <w:num w:numId="7" w16cid:durableId="1917783053">
-    <w:abstractNumId w:val="22"/>
-  </w:num>
-  <w:num w:numId="8" w16cid:durableId="2058583469">
-    <w:abstractNumId w:val="15"/>
-  </w:num>
   <w:num w:numId="9" w16cid:durableId="869688606">
-    <w:abstractNumId w:val="17"/>
+    <w:abstractNumId w:val="21"/>
   </w:num>
   <w:num w:numId="10" w16cid:durableId="1780055275">
-    <w:abstractNumId w:val="19"/>
+    <w:abstractNumId w:val="23"/>
     <w:lvlOverride w:ilvl="0">
       <w:startOverride w:val="1"/>
     </w:lvlOverride>
   </w:num>
   <w:num w:numId="11" w16cid:durableId="229704571">
-    <w:abstractNumId w:val="19"/>
+    <w:abstractNumId w:val="23"/>
   </w:num>
   <w:num w:numId="12" w16cid:durableId="2137214352">
-    <w:abstractNumId w:val="14"/>
+    <w:abstractNumId w:val="17"/>
   </w:num>
   <w:num w:numId="13" w16cid:durableId="991982079">
-    <w:abstractNumId w:val="20"/>
+    <w:abstractNumId w:val="24"/>
   </w:num>
   <w:num w:numId="14" w16cid:durableId="1007860">
     <w:abstractNumId w:val="2"/>
   </w:num>
   <w:num w:numId="15" w16cid:durableId="878011304">
-    <w:abstractNumId w:val="13"/>
+    <w:abstractNumId w:val="16"/>
   </w:num>
   <w:num w:numId="16" w16cid:durableId="1832603095">
-    <w:abstractNumId w:val="7"/>
+    <w:abstractNumId w:val="8"/>
   </w:num>
   <w:num w:numId="17" w16cid:durableId="674504386">
-    <w:abstractNumId w:val="19"/>
+    <w:abstractNumId w:val="23"/>
   </w:num>
   <w:num w:numId="18" w16cid:durableId="1746026900">
-    <w:abstractNumId w:val="19"/>
+    <w:abstractNumId w:val="23"/>
   </w:num>
   <w:num w:numId="19" w16cid:durableId="827592045">
-    <w:abstractNumId w:val="7"/>
+    <w:abstractNumId w:val="8"/>
   </w:num>
   <w:num w:numId="20" w16cid:durableId="250042467">
-    <w:abstractNumId w:val="3"/>
+    <w:abstractNumId w:val="4"/>
   </w:num>
   <w:num w:numId="21" w16cid:durableId="1508054116">
     <w:abstractNumId w:val="1"/>
   </w:num>
   <w:num w:numId="22" w16cid:durableId="670067675">
-    <w:abstractNumId w:val="18"/>
+    <w:abstractNumId w:val="22"/>
   </w:num>
   <w:num w:numId="23" w16cid:durableId="326135652">
-    <w:abstractNumId w:val="6"/>
+    <w:abstractNumId w:val="7"/>
   </w:num>
   <w:num w:numId="24" w16cid:durableId="1185904999">
-    <w:abstractNumId w:val="21"/>
+    <w:abstractNumId w:val="25"/>
   </w:num>
   <w:num w:numId="25" w16cid:durableId="1247108597">
     <w:abstractNumId w:val="0"/>
   </w:num>
   <w:num w:numId="26" w16cid:durableId="1508859125">
+    <w:abstractNumId w:val="11"/>
+  </w:num>
+  <w:num w:numId="27" w16cid:durableId="1831941868">
+    <w:abstractNumId w:val="15"/>
+  </w:num>
+  <w:num w:numId="28" w16cid:durableId="237063277">
     <w:abstractNumId w:val="10"/>
   </w:num>
-  <w:num w:numId="27" w16cid:durableId="1831941868">
+  <w:num w:numId="29" w16cid:durableId="1900675319">
+    <w:abstractNumId w:val="6"/>
+  </w:num>
+  <w:num w:numId="30" w16cid:durableId="2003653474">
+    <w:abstractNumId w:val="9"/>
+  </w:num>
+  <w:num w:numId="31" w16cid:durableId="546919568">
+    <w:abstractNumId w:val="10"/>
+  </w:num>
+  <w:num w:numId="32" w16cid:durableId="103966853">
+    <w:abstractNumId w:val="13"/>
+  </w:num>
+  <w:num w:numId="33" w16cid:durableId="1813869410">
+    <w:abstractNumId w:val="3"/>
+  </w:num>
+  <w:num w:numId="34" w16cid:durableId="1346248883">
     <w:abstractNumId w:val="12"/>
   </w:num>
-  <w:num w:numId="28" w16cid:durableId="237063277">
-    <w:abstractNumId w:val="9"/>
-  </w:num>
-  <w:num w:numId="29" w16cid:durableId="1900675319">
-    <w:abstractNumId w:val="5"/>
-  </w:num>
-  <w:num w:numId="30" w16cid:durableId="2003653474">
-    <w:abstractNumId w:val="8"/>
-  </w:num>
-  <w:num w:numId="31" w16cid:durableId="546919568">
-    <w:abstractNumId w:val="9"/>
+  <w:num w:numId="35" w16cid:durableId="2081251158">
+    <w:abstractNumId w:val="18"/>
   </w:num>
 </w:numbering>
 </file>
@@ -3248,15 +3598,12 @@
     <w:link w:val="Heading1Char"/>
     <w:uiPriority w:val="9"/>
     <w:qFormat/>
-    <w:rsid w:val="00371BA1"/>
+    <w:rsid w:val="00352506"/>
     <w:pPr>
       <w:keepNext/>
       <w:keepLines/>
-      <w:numPr>
-        <w:numId w:val="2"/>
-      </w:numPr>
       <w:spacing w:after="0" w:line="588" w:lineRule="exact"/>
-      <w:ind w:left="0" w:firstLineChars="200" w:firstLine="200"/>
+      <w:ind w:firstLineChars="200" w:firstLine="200"/>
       <w:outlineLvl w:val="0"/>
     </w:pPr>
     <w:rPr>
@@ -3273,15 +3620,12 @@
     <w:uiPriority w:val="9"/>
     <w:unhideWhenUsed/>
     <w:qFormat/>
-    <w:rsid w:val="00371BA1"/>
+    <w:rsid w:val="00352506"/>
     <w:pPr>
       <w:keepNext/>
       <w:keepLines/>
-      <w:numPr>
-        <w:numId w:val="4"/>
-      </w:numPr>
       <w:spacing w:after="0" w:line="588" w:lineRule="exact"/>
-      <w:ind w:left="0" w:firstLineChars="200" w:firstLine="200"/>
+      <w:ind w:firstLineChars="200" w:firstLine="200"/>
       <w:outlineLvl w:val="1"/>
     </w:pPr>
     <w:rPr>
@@ -3298,15 +3642,12 @@
     <w:uiPriority w:val="9"/>
     <w:unhideWhenUsed/>
     <w:qFormat/>
-    <w:rsid w:val="00371BA1"/>
+    <w:rsid w:val="00352506"/>
     <w:pPr>
       <w:keepNext/>
       <w:keepLines/>
-      <w:numPr>
-        <w:numId w:val="20"/>
-      </w:numPr>
       <w:spacing w:after="0" w:line="588" w:lineRule="exact"/>
-      <w:ind w:left="0" w:firstLineChars="200" w:firstLine="200"/>
+      <w:ind w:firstLineChars="200" w:firstLine="200"/>
       <w:outlineLvl w:val="2"/>
     </w:pPr>
     <w:rPr>
@@ -3323,15 +3664,12 @@
     <w:uiPriority w:val="9"/>
     <w:unhideWhenUsed/>
     <w:qFormat/>
-    <w:rsid w:val="00371BA1"/>
+    <w:rsid w:val="00352506"/>
     <w:pPr>
       <w:keepNext/>
       <w:keepLines/>
-      <w:numPr>
-        <w:numId w:val="21"/>
-      </w:numPr>
       <w:spacing w:after="0" w:line="588" w:lineRule="exact"/>
-      <w:ind w:left="0" w:firstLineChars="200" w:firstLine="200"/>
+      <w:ind w:firstLineChars="200" w:firstLine="200"/>
       <w:outlineLvl w:val="3"/>
     </w:pPr>
     <w:rPr>
@@ -3631,7 +3969,7 @@
     <w:basedOn w:val="DefaultParagraphFont"/>
     <w:link w:val="Heading1"/>
     <w:uiPriority w:val="9"/>
-    <w:rsid w:val="00371BA1"/>
+    <w:rsid w:val="00352506"/>
     <w:rPr>
       <w:rFonts w:asciiTheme="majorHAnsi" w:eastAsia="FZHei-B01" w:hAnsiTheme="majorHAnsi" w:cstheme="majorBidi"/>
       <w:sz w:val="30"/>
@@ -3643,7 +3981,7 @@
     <w:basedOn w:val="DefaultParagraphFont"/>
     <w:link w:val="Heading2"/>
     <w:uiPriority w:val="9"/>
-    <w:rsid w:val="00371BA1"/>
+    <w:rsid w:val="00352506"/>
     <w:rPr>
       <w:rFonts w:asciiTheme="majorHAnsi" w:eastAsia="FZKai-Z03" w:hAnsiTheme="majorHAnsi" w:cstheme="majorBidi"/>
       <w:sz w:val="30"/>
@@ -3655,7 +3993,7 @@
     <w:basedOn w:val="DefaultParagraphFont"/>
     <w:link w:val="Heading3"/>
     <w:uiPriority w:val="9"/>
-    <w:rsid w:val="00371BA1"/>
+    <w:rsid w:val="00352506"/>
     <w:rPr>
       <w:rFonts w:eastAsia="FZKai-Z03" w:cstheme="majorBidi"/>
       <w:sz w:val="30"/>
@@ -3667,7 +4005,7 @@
     <w:basedOn w:val="DefaultParagraphFont"/>
     <w:link w:val="Heading4"/>
     <w:uiPriority w:val="9"/>
-    <w:rsid w:val="00371BA1"/>
+    <w:rsid w:val="00352506"/>
     <w:rPr>
       <w:rFonts w:eastAsiaTheme="majorEastAsia" w:cstheme="majorBidi"/>
       <w:iCs/>
@@ -4248,6 +4586,46 @@
     <w:rPr>
       <w:lang w:eastAsia="zh-CN"/>
     </w:rPr>
+  </w:style>
+  <w:style w:type="numbering" w:customStyle="1" w:styleId="CurrentList13">
+    <w:name w:val="Current List13"/>
+    <w:uiPriority w:val="99"/>
+    <w:rsid w:val="00C37126"/>
+    <w:pPr>
+      <w:numPr>
+        <w:numId w:val="32"/>
+      </w:numPr>
+    </w:pPr>
+  </w:style>
+  <w:style w:type="numbering" w:customStyle="1" w:styleId="CurrentList14">
+    <w:name w:val="Current List14"/>
+    <w:uiPriority w:val="99"/>
+    <w:rsid w:val="00C37126"/>
+    <w:pPr>
+      <w:numPr>
+        <w:numId w:val="33"/>
+      </w:numPr>
+    </w:pPr>
+  </w:style>
+  <w:style w:type="numbering" w:customStyle="1" w:styleId="CurrentList15">
+    <w:name w:val="Current List15"/>
+    <w:uiPriority w:val="99"/>
+    <w:rsid w:val="00C37126"/>
+    <w:pPr>
+      <w:numPr>
+        <w:numId w:val="34"/>
+      </w:numPr>
+    </w:pPr>
+  </w:style>
+  <w:style w:type="numbering" w:customStyle="1" w:styleId="CurrentList16">
+    <w:name w:val="Current List16"/>
+    <w:uiPriority w:val="99"/>
+    <w:rsid w:val="00C37126"/>
+    <w:pPr>
+      <w:numPr>
+        <w:numId w:val="35"/>
+      </w:numPr>
+    </w:pPr>
   </w:style>
 </w:styles>
 </file>

</xml_diff>